<commit_message>
changed resume PDF link
</commit_message>
<xml_diff>
--- a/Resume-2022.docx
+++ b/Resume-2022.docx
@@ -1475,8 +1475,6 @@
           <w:lang w:val="en-GB"/>
         </w:rPr>
       </w:pPr>
-      <w:commentRangeStart w:id="0"/>
-      <w:commentRangeStart w:id="1"/>
       <w:r>
         <w:rPr>
           <w:rFonts w:ascii="Calibri Light" w:eastAsia="Calibri" w:hAnsi="Calibri Light" w:cs="Calibri"/>
@@ -1487,20 +1485,6 @@
           <w:lang w:val="en-GB"/>
         </w:rPr>
         <w:t xml:space="preserve">EDUCATION &amp; CERTIFICATIONS </w:t>
-      </w:r>
-      <w:commentRangeEnd w:id="0"/>
-      <w:r>
-        <w:rPr>
-          <w:rStyle w:val="CommentReference"/>
-        </w:rPr>
-        <w:commentReference w:id="0"/>
-      </w:r>
-      <w:commentRangeEnd w:id="1"/>
-      <w:r>
-        <w:rPr>
-          <w:rStyle w:val="CommentReference"/>
-        </w:rPr>
-        <w:commentReference w:id="1"/>
       </w:r>
     </w:p>
     <w:p>
@@ -3506,7 +3490,6 @@
         </w:rPr>
         <w:t xml:space="preserve">, 5 weeks of foodservice, 2 weeks of dialysis, 2 weeks of </w:t>
       </w:r>
-      <w:commentRangeStart w:id="2"/>
       <w:proofErr w:type="spellStart"/>
       <w:r>
         <w:rPr>
@@ -3517,14 +3500,7 @@
         </w:rPr>
         <w:t>pediatric</w:t>
       </w:r>
-      <w:commentRangeEnd w:id="2"/>
       <w:proofErr w:type="spellEnd"/>
-      <w:r>
-        <w:rPr>
-          <w:rStyle w:val="CommentReference"/>
-        </w:rPr>
-        <w:commentReference w:id="2"/>
-      </w:r>
       <w:r>
         <w:rPr>
           <w:rFonts w:ascii="Verdana" w:hAnsi="Verdana"/>
@@ -5899,78 +5875,6 @@
     </w:sectPr>
   </w:body>
 </w:document>
-</file>
-
-<file path=word/comments.xml><?xml version="1.0" encoding="utf-8"?>
-<w:comments xmlns:wpc="http://schemas.microsoft.com/office/word/2010/wordprocessingCanvas" xmlns:cx="http://schemas.microsoft.com/office/drawing/2014/chartex" xmlns:cx1="http://schemas.microsoft.com/office/drawing/2015/9/8/chartex" xmlns:cx2="http://schemas.microsoft.com/office/drawing/2015/10/21/chartex" xmlns:cx3="http://schemas.microsoft.com/office/drawing/2016/5/9/chartex" xmlns:cx4="http://schemas.microsoft.com/office/drawing/2016/5/10/chartex" xmlns:cx5="http://schemas.microsoft.com/office/drawing/2016/5/11/chartex" xmlns:cx6="http://schemas.microsoft.com/office/drawing/2016/5/12/chartex" xmlns:cx7="http://schemas.microsoft.com/office/drawing/2016/5/13/chartex" xmlns:cx8="http://schemas.microsoft.com/office/drawing/2016/5/14/chartex" xmlns:mc="http://schemas.openxmlformats.org/markup-compatibility/2006" xmlns:aink="http://schemas.microsoft.com/office/drawing/2016/ink" xmlns:am3d="http://schemas.microsoft.com/office/drawing/2017/model3d" xmlns:o="urn:schemas-microsoft-com:office:office" xmlns:oel="http://schemas.microsoft.com/office/2019/extlst" xmlns:r="http://schemas.openxmlformats.org/officeDocument/2006/relationships" xmlns:m="http://schemas.openxmlformats.org/officeDocument/2006/math" xmlns:v="urn:schemas-microsoft-com:vml" xmlns:wp14="http://schemas.microsoft.com/office/word/2010/wordprocessingDrawing" xmlns:wp="http://schemas.openxmlformats.org/drawingml/2006/wordprocessingDrawing" xmlns:w10="urn:schemas-microsoft-com:office:word" xmlns:w="http://schemas.openxmlformats.org/wordprocessingml/2006/main" xmlns:w14="http://schemas.microsoft.com/office/word/2010/wordml" xmlns:w15="http://schemas.microsoft.com/office/word/2012/wordml" xmlns:w16cex="http://schemas.microsoft.com/office/word/2018/wordml/cex" xmlns:w16cid="http://schemas.microsoft.com/office/word/2016/wordml/cid" xmlns:w16="http://schemas.microsoft.com/office/word/2018/wordml" xmlns:w16sdtdh="http://schemas.microsoft.com/office/word/2020/wordml/sdtdatahash" xmlns:w16se="http://schemas.microsoft.com/office/word/2015/wordml/symex" xmlns:wpg="http://schemas.microsoft.com/office/word/2010/wordprocessingGroup" xmlns:wpi="http://schemas.microsoft.com/office/word/2010/wordprocessingInk" xmlns:wne="http://schemas.microsoft.com/office/word/2006/wordml" xmlns:wps="http://schemas.microsoft.com/office/word/2010/wordprocessingShape" mc:Ignorable="w14 w15 w16se w16cid w16 w16cex w16sdtdh wp14">
-  <w:comment w:id="0" w:author="Author" w:initials="A">
-    <w:p>
-      <w:pPr>
-        <w:pStyle w:val="CommentText"/>
-      </w:pPr>
-      <w:r>
-        <w:rPr>
-          <w:rStyle w:val="CommentReference"/>
-        </w:rPr>
-        <w:annotationRef/>
-      </w:r>
-      <w:r>
-        <w:t xml:space="preserve">Do you think my dietetic internship should go here too? </w:t>
-      </w:r>
-      <w:r>
-        <w:t>The dietetic internship is extremely competitive</w:t>
-      </w:r>
-      <w:r>
-        <w:t>. I also earned a certificate for this and could not sit for the registration exam without it.</w:t>
-      </w:r>
-    </w:p>
-  </w:comment>
-  <w:comment w:id="1" w:author="Author" w:initials="A">
-    <w:p>
-      <w:pPr>
-        <w:pStyle w:val="CommentText"/>
-      </w:pPr>
-      <w:r>
-        <w:rPr>
-          <w:rStyle w:val="CommentReference"/>
-        </w:rPr>
-        <w:annotationRef/>
-      </w:r>
-      <w:r>
-        <w:t>Added below “Additional Education,” but please put the formal title of the certificate there so they know you received an actual certificate. Since we discuss the internship in your professional experience, it would be otherwise unnecessary to list here.</w:t>
-      </w:r>
-    </w:p>
-  </w:comment>
-  <w:comment w:id="2" w:author="Author" w:initials="A">
-    <w:p>
-      <w:pPr>
-        <w:pStyle w:val="CommentText"/>
-      </w:pPr>
-      <w:r>
-        <w:rPr>
-          <w:rStyle w:val="CommentReference"/>
-        </w:rPr>
-        <w:annotationRef/>
-      </w:r>
-    </w:p>
-  </w:comment>
-</w:comments>
-</file>
-
-<file path=word/commentsExtended.xml><?xml version="1.0" encoding="utf-8"?>
-<w15:commentsEx xmlns:wpc="http://schemas.microsoft.com/office/word/2010/wordprocessingCanvas" xmlns:cx="http://schemas.microsoft.com/office/drawing/2014/chartex" xmlns:cx1="http://schemas.microsoft.com/office/drawing/2015/9/8/chartex" xmlns:cx2="http://schemas.microsoft.com/office/drawing/2015/10/21/chartex" xmlns:cx3="http://schemas.microsoft.com/office/drawing/2016/5/9/chartex" xmlns:cx4="http://schemas.microsoft.com/office/drawing/2016/5/10/chartex" xmlns:cx5="http://schemas.microsoft.com/office/drawing/2016/5/11/chartex" xmlns:cx6="http://schemas.microsoft.com/office/drawing/2016/5/12/chartex" xmlns:cx7="http://schemas.microsoft.com/office/drawing/2016/5/13/chartex" xmlns:cx8="http://schemas.microsoft.com/office/drawing/2016/5/14/chartex" xmlns:mc="http://schemas.openxmlformats.org/markup-compatibility/2006" xmlns:aink="http://schemas.microsoft.com/office/drawing/2016/ink" xmlns:am3d="http://schemas.microsoft.com/office/drawing/2017/model3d" xmlns:o="urn:schemas-microsoft-com:office:office" xmlns:oel="http://schemas.microsoft.com/office/2019/extlst" xmlns:r="http://schemas.openxmlformats.org/officeDocument/2006/relationships" xmlns:m="http://schemas.openxmlformats.org/officeDocument/2006/math" xmlns:v="urn:schemas-microsoft-com:vml" xmlns:wp14="http://schemas.microsoft.com/office/word/2010/wordprocessingDrawing" xmlns:wp="http://schemas.openxmlformats.org/drawingml/2006/wordprocessingDrawing" xmlns:w10="urn:schemas-microsoft-com:office:word" xmlns:w="http://schemas.openxmlformats.org/wordprocessingml/2006/main" xmlns:w14="http://schemas.microsoft.com/office/word/2010/wordml" xmlns:w15="http://schemas.microsoft.com/office/word/2012/wordml" xmlns:w16cex="http://schemas.microsoft.com/office/word/2018/wordml/cex" xmlns:w16cid="http://schemas.microsoft.com/office/word/2016/wordml/cid" xmlns:w16="http://schemas.microsoft.com/office/word/2018/wordml" xmlns:w16sdtdh="http://schemas.microsoft.com/office/word/2020/wordml/sdtdatahash" xmlns:w16se="http://schemas.microsoft.com/office/word/2015/wordml/symex" xmlns:wpg="http://schemas.microsoft.com/office/word/2010/wordprocessingGroup" xmlns:wpi="http://schemas.microsoft.com/office/word/2010/wordprocessingInk" xmlns:wne="http://schemas.microsoft.com/office/word/2006/wordml" xmlns:wps="http://schemas.microsoft.com/office/word/2010/wordprocessingShape" mc:Ignorable="w14 w15 w16se w16cid w16 w16cex w16sdtdh wp14">
-  <w15:commentEx w15:paraId="14D3236E" w15:done="0"/>
-  <w15:commentEx w15:paraId="01E24FDD" w15:paraIdParent="14D3236E" w15:done="0"/>
-  <w15:commentEx w15:paraId="429E6BAD" w15:done="0"/>
-</w15:commentsEx>
-</file>
-
-<file path=word/commentsIds.xml><?xml version="1.0" encoding="utf-8"?>
-<w16cid:commentsIds xmlns:wpc="http://schemas.microsoft.com/office/word/2010/wordprocessingCanvas" xmlns:cx="http://schemas.microsoft.com/office/drawing/2014/chartex" xmlns:cx1="http://schemas.microsoft.com/office/drawing/2015/9/8/chartex" xmlns:cx2="http://schemas.microsoft.com/office/drawing/2015/10/21/chartex" xmlns:cx3="http://schemas.microsoft.com/office/drawing/2016/5/9/chartex" xmlns:cx4="http://schemas.microsoft.com/office/drawing/2016/5/10/chartex" xmlns:cx5="http://schemas.microsoft.com/office/drawing/2016/5/11/chartex" xmlns:cx6="http://schemas.microsoft.com/office/drawing/2016/5/12/chartex" xmlns:cx7="http://schemas.microsoft.com/office/drawing/2016/5/13/chartex" xmlns:cx8="http://schemas.microsoft.com/office/drawing/2016/5/14/chartex" xmlns:mc="http://schemas.openxmlformats.org/markup-compatibility/2006" xmlns:aink="http://schemas.microsoft.com/office/drawing/2016/ink" xmlns:am3d="http://schemas.microsoft.com/office/drawing/2017/model3d" xmlns:o="urn:schemas-microsoft-com:office:office" xmlns:oel="http://schemas.microsoft.com/office/2019/extlst" xmlns:r="http://schemas.openxmlformats.org/officeDocument/2006/relationships" xmlns:m="http://schemas.openxmlformats.org/officeDocument/2006/math" xmlns:v="urn:schemas-microsoft-com:vml" xmlns:wp14="http://schemas.microsoft.com/office/word/2010/wordprocessingDrawing" xmlns:wp="http://schemas.openxmlformats.org/drawingml/2006/wordprocessingDrawing" xmlns:w10="urn:schemas-microsoft-com:office:word" xmlns:w="http://schemas.openxmlformats.org/wordprocessingml/2006/main" xmlns:w14="http://schemas.microsoft.com/office/word/2010/wordml" xmlns:w15="http://schemas.microsoft.com/office/word/2012/wordml" xmlns:w16cex="http://schemas.microsoft.com/office/word/2018/wordml/cex" xmlns:w16cid="http://schemas.microsoft.com/office/word/2016/wordml/cid" xmlns:w16="http://schemas.microsoft.com/office/word/2018/wordml" xmlns:w16sdtdh="http://schemas.microsoft.com/office/word/2020/wordml/sdtdatahash" xmlns:w16se="http://schemas.microsoft.com/office/word/2015/wordml/symex" xmlns:wpg="http://schemas.microsoft.com/office/word/2010/wordprocessingGroup" xmlns:wpi="http://schemas.microsoft.com/office/word/2010/wordprocessingInk" xmlns:wne="http://schemas.microsoft.com/office/word/2006/wordml" xmlns:wps="http://schemas.microsoft.com/office/word/2010/wordprocessingShape" mc:Ignorable="w14 w15 w16se w16cid w16 w16cex w16sdtdh wp14">
-  <w16cid:commentId w16cid:paraId="14D3236E" w16cid:durableId="25085854"/>
-  <w16cid:commentId w16cid:paraId="01E24FDD" w16cid:durableId="250AACF0"/>
-  <w16cid:commentId w16cid:paraId="429E6BAD" w16cid:durableId="25085164"/>
-</w16cid:commentsIds>
 </file>
 
 <file path=word/endnotes.xml><?xml version="1.0" encoding="utf-8"?>
@@ -6263,7 +6167,7 @@
         <v:path o:extrusionok="f" gradientshapeok="t" o:connecttype="rect"/>
         <o:lock v:ext="edit" aspectratio="t"/>
       </v:shapetype>
-      <v:shape id="_x0000_i1042" type="#_x0000_t75" alt="Home outline" style="width:14.65pt;height:12.65pt;visibility:visible" o:gfxdata="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" o:bullet="t">
+      <v:shape id="_x0000_i1050" type="#_x0000_t75" alt="Home outline" style="width:14.65pt;height:12.65pt;visibility:visible" o:gfxdata="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" o:bullet="t">
         <v:imagedata r:id="rId1" o:title="" croptop="-4808f" cropbottom="-2530f" cropleft="-2357f"/>
       </v:shape>
     </w:pict>

</xml_diff>